<commit_message>
Elon Musk story completed, need to check for errors
</commit_message>
<xml_diff>
--- a/#2 Currently Writing/Ahammad/Chapter 5/Sub11 Story - Sundar Pichai.docx
+++ b/#2 Currently Writing/Ahammad/Chapter 5/Sub11 Story - Sundar Pichai.docx
@@ -93,7 +93,7 @@
           </mc:Choice>
           <mc:Fallback>
             <w:pict>
-              <v:rect w14:anchorId="2AF558BF" id="Rectangle 5" o:spid="_x0000_s1026" style="position:absolute;margin-left:-6.9pt;margin-top:1in;width:329.7pt;height:502.3pt;z-index:-251682816;visibility:visible;mso-wrap-style:square;mso-width-percent:0;mso-height-percent:0;mso-wrap-distance-left:9pt;mso-wrap-distance-top:0;mso-wrap-distance-right:9pt;mso-wrap-distance-bottom:0;mso-position-horizontal:absolute;mso-position-horizontal-relative:text;mso-position-vertical:absolute;mso-position-vertical-relative:page;mso-width-percent:0;mso-height-percent:0;mso-width-relative:margin;mso-height-relative:margin;v-text-anchor:middle" o:gfxdata="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" filled="f" strokecolor="black [3213]" strokeweight=".5pt">
+              <v:rect w14:anchorId="199E79BA" id="Rectangle 5" o:spid="_x0000_s1026" style="position:absolute;margin-left:-6.9pt;margin-top:1in;width:329.7pt;height:502.3pt;z-index:-251682816;visibility:visible;mso-wrap-style:square;mso-width-percent:0;mso-height-percent:0;mso-wrap-distance-left:9pt;mso-wrap-distance-top:0;mso-wrap-distance-right:9pt;mso-wrap-distance-bottom:0;mso-position-horizontal:absolute;mso-position-horizontal-relative:text;mso-position-vertical:absolute;mso-position-vertical-relative:page;mso-width-percent:0;mso-height-percent:0;mso-width-relative:margin;mso-height-relative:margin;v-text-anchor:middle" o:gfxdata="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" filled="f" strokecolor="black [3213]" strokeweight=".5pt">
                 <w10:wrap anchory="page"/>
               </v:rect>
             </w:pict>
@@ -446,7 +446,7 @@
                                 <w:sz w:val="19"/>
                                 <w:szCs w:val="19"/>
                               </w:rPr>
-                              <w:t xml:space="preserve">সুন্দর পিচাই ১৯৭২ সালের  ১২ জুলাই মাদ্রাজে (বর্তমানে চেন্নাই) একটি মধ্যবিত্ত তামিল পরিবারে জন্মগ্রহণ করেন। তাঁর বাবা রেগুনাথা পিচাই একজন বৈদ্যুতিক প্রকৌশলী ছিলেন এবং বৈদ্যুতিক উপাদান তৈরির একটি </w:t>
+                              <w:t xml:space="preserve">সুন্দর পিচাই ১৯৭২ সালের ১২ জুলাই মাদ্রাজে (বর্তমানে চেন্নাই) একটি মধ্যবিত্ত তামিল পরিবারে জন্মগ্রহণ করেন। তাঁর বাবা রেগুনাথা পিচাই একজন বৈদ্যুতিক প্রকৌশলী ছিলেন এবং বৈদ্যুতিক উপাদান তৈরির একটি </w:t>
                             </w:r>
                             <w:r>
                               <w:rPr>
@@ -524,7 +524,7 @@
                           <w:sz w:val="19"/>
                           <w:szCs w:val="19"/>
                         </w:rPr>
-                        <w:t xml:space="preserve">সুন্দর পিচাই ১৯৭২ সালের  ১২ জুলাই মাদ্রাজে (বর্তমানে চেন্নাই) একটি মধ্যবিত্ত তামিল পরিবারে জন্মগ্রহণ করেন। তাঁর বাবা রেগুনাথা পিচাই একজন বৈদ্যুতিক প্রকৌশলী ছিলেন এবং বৈদ্যুতিক উপাদান তৈরির একটি </w:t>
+                        <w:t xml:space="preserve">সুন্দর পিচাই ১৯৭২ সালের ১২ জুলাই মাদ্রাজে (বর্তমানে চেন্নাই) একটি মধ্যবিত্ত তামিল পরিবারে জন্মগ্রহণ করেন। তাঁর বাবা রেগুনাথা পিচাই একজন বৈদ্যুতিক প্রকৌশলী ছিলেন এবং বৈদ্যুতিক উপাদান তৈরির একটি </w:t>
                       </w:r>
                       <w:r>
                         <w:rPr>
@@ -928,7 +928,7 @@
           </mc:Choice>
           <mc:Fallback>
             <w:pict>
-              <v:rect w14:anchorId="053FCBB9" id="Rectangle 10" o:spid="_x0000_s1026" style="position:absolute;margin-left:-11.05pt;margin-top:51.3pt;width:329.7pt;height:521.1pt;z-index:-251618304;visibility:visible;mso-wrap-style:square;mso-width-percent:0;mso-height-percent:0;mso-wrap-distance-left:9pt;mso-wrap-distance-top:0;mso-wrap-distance-right:9pt;mso-wrap-distance-bottom:0;mso-position-horizontal:absolute;mso-position-horizontal-relative:text;mso-position-vertical:absolute;mso-position-vertical-relative:page;mso-width-percent:0;mso-height-percent:0;mso-width-relative:margin;mso-height-relative:margin;v-text-anchor:middle" o:gfxdata="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" filled="f" strokecolor="black [3213]" strokeweight=".5pt">
+              <v:rect w14:anchorId="79DC736F" id="Rectangle 10" o:spid="_x0000_s1026" style="position:absolute;margin-left:-11.05pt;margin-top:51.3pt;width:329.7pt;height:521.1pt;z-index:-251618304;visibility:visible;mso-wrap-style:square;mso-width-percent:0;mso-height-percent:0;mso-wrap-distance-left:9pt;mso-wrap-distance-top:0;mso-wrap-distance-right:9pt;mso-wrap-distance-bottom:0;mso-position-horizontal:absolute;mso-position-horizontal-relative:text;mso-position-vertical:absolute;mso-position-vertical-relative:page;mso-width-percent:0;mso-height-percent:0;mso-width-relative:margin;mso-height-relative:margin;v-text-anchor:middle" o:gfxdata="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" filled="f" strokecolor="black [3213]" strokeweight=".5pt">
                 <w10:wrap anchory="page"/>
               </v:rect>
             </w:pict>
@@ -949,15 +949,7 @@
           <w:sz w:val="20"/>
           <w:szCs w:val="20"/>
         </w:rPr>
-        <w:t xml:space="preserve"> </w:t>
-      </w:r>
-      <w:r>
-        <w:rPr>
-          <w:rFonts w:ascii="Kalpurush" w:hAnsi="Kalpurush" w:cs="Kalpurush"/>
-          <w:sz w:val="20"/>
-          <w:szCs w:val="20"/>
-        </w:rPr>
-        <w:t>তাঁর</w:t>
+        <w:t xml:space="preserve"> তাঁর</w:t>
       </w:r>
       <w:r>
         <w:rPr>
@@ -1091,15 +1083,7 @@
           <w:sz w:val="20"/>
           <w:szCs w:val="20"/>
         </w:rPr>
-        <w:t>করে</w:t>
-      </w:r>
-      <w:r>
-        <w:rPr>
-          <w:rFonts w:ascii="Kalpurush" w:hAnsi="Kalpurush" w:cs="Kalpurush"/>
-          <w:sz w:val="20"/>
-          <w:szCs w:val="20"/>
-        </w:rPr>
-        <w:t xml:space="preserve"> </w:t>
+        <w:t xml:space="preserve">করে </w:t>
       </w:r>
       <w:r>
         <w:rPr>
@@ -1147,15 +1131,7 @@
           <w:sz w:val="20"/>
           <w:szCs w:val="20"/>
         </w:rPr>
-        <w:t>সেখান থেকে</w:t>
-      </w:r>
-      <w:r>
-        <w:rPr>
-          <w:rFonts w:ascii="Kalpurush" w:hAnsi="Kalpurush" w:cs="Kalpurush"/>
-          <w:sz w:val="20"/>
-          <w:szCs w:val="20"/>
-        </w:rPr>
-        <w:t xml:space="preserve"> </w:t>
+        <w:t xml:space="preserve">সেখান থেকে </w:t>
       </w:r>
       <w:r>
         <w:rPr>
@@ -1326,7 +1302,7 @@
           </mc:Choice>
           <mc:Fallback>
             <w:pict>
-              <v:rect w14:anchorId="6187EBAB" id="Rectangle 11" o:spid="_x0000_s1026" style="position:absolute;margin-left:-8.6pt;margin-top:52.05pt;width:329.7pt;height:489.5pt;z-index:-251606016;visibility:visible;mso-wrap-style:square;mso-width-percent:0;mso-height-percent:0;mso-wrap-distance-left:9pt;mso-wrap-distance-top:0;mso-wrap-distance-right:9pt;mso-wrap-distance-bottom:0;mso-position-horizontal:absolute;mso-position-horizontal-relative:text;mso-position-vertical:absolute;mso-position-vertical-relative:page;mso-width-percent:0;mso-height-percent:0;mso-width-relative:margin;mso-height-relative:margin;v-text-anchor:middle" o:gfxdata="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" filled="f" strokecolor="black [3213]" strokeweight=".5pt">
+              <v:rect w14:anchorId="2CA873B3" id="Rectangle 11" o:spid="_x0000_s1026" style="position:absolute;margin-left:-8.6pt;margin-top:52.05pt;width:329.7pt;height:489.5pt;z-index:-251606016;visibility:visible;mso-wrap-style:square;mso-width-percent:0;mso-height-percent:0;mso-wrap-distance-left:9pt;mso-wrap-distance-top:0;mso-wrap-distance-right:9pt;mso-wrap-distance-bottom:0;mso-position-horizontal:absolute;mso-position-horizontal-relative:text;mso-position-vertical:absolute;mso-position-vertical-relative:page;mso-width-percent:0;mso-height-percent:0;mso-width-relative:margin;mso-height-relative:margin;v-text-anchor:middle" o:gfxdata="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" filled="f" strokecolor="black [3213]" strokeweight=".5pt">
                 <w10:wrap anchory="page"/>
               </v:rect>
             </w:pict>
@@ -1430,47 +1406,7 @@
           <w:sz w:val="20"/>
           <w:szCs w:val="20"/>
         </w:rPr>
-        <w:t xml:space="preserve">গুগলে যোগদানের একই বছর পিচাইকে প্রোডাক্ট ডেভেলপমেন্টের ভাইস প্রেসিডেন্ট হিসেবে মনোনীত করা হয় এবং তিনি আরও সক্রিয়ভাবে জনকল্যাণমুখী ভূমিকা নিতে শুরু করেন। ২০১২ সালে তিনি সিনিয়র ভাইস প্রেসিডেন্ট হিসেবে </w:t>
-      </w:r>
-      <w:r>
-        <w:rPr>
-          <w:rFonts w:ascii="Kalpurush" w:hAnsi="Kalpurush" w:cs="Kalpurush"/>
-          <w:sz w:val="20"/>
-          <w:szCs w:val="20"/>
-        </w:rPr>
-        <w:t>পদোন্নতি</w:t>
-      </w:r>
-      <w:r>
-        <w:rPr>
-          <w:rFonts w:ascii="Kalpurush" w:hAnsi="Kalpurush" w:cs="Kalpurush"/>
-          <w:sz w:val="20"/>
-          <w:szCs w:val="20"/>
-        </w:rPr>
-        <w:t xml:space="preserve"> </w:t>
-      </w:r>
-      <w:r>
-        <w:rPr>
-          <w:rFonts w:ascii="Kalpurush" w:hAnsi="Kalpurush" w:cs="Kalpurush"/>
-          <w:sz w:val="20"/>
-          <w:szCs w:val="20"/>
-        </w:rPr>
-        <w:t xml:space="preserve">পেলেন এবং এর দু'বছর পরে </w:t>
-      </w:r>
-      <w:r>
-        <w:rPr>
-          <w:rFonts w:ascii="Kalpurush" w:hAnsi="Kalpurush" w:cs="Kalpurush"/>
-          <w:sz w:val="20"/>
-          <w:szCs w:val="20"/>
-        </w:rPr>
-        <w:t>তাঁকে</w:t>
-      </w:r>
-      <w:r>
-        <w:rPr>
-          <w:rFonts w:ascii="Kalpurush" w:hAnsi="Kalpurush" w:cs="Kalpurush"/>
-          <w:sz w:val="20"/>
-          <w:szCs w:val="20"/>
-        </w:rPr>
-        <w:t xml:space="preserve"> গুগল এবং অ্যান্ড্রয়েড স্মার্টফোন অপারেটিং সিস্টেম উভয়েরই প্রোডাক্ট চিফ করা হয়।</w:t>
+        <w:t xml:space="preserve">গুগলে যোগদানের একই বছর পিচাইকে প্রোডাক্ট ডেভেলপমেন্টের ভাইস প্রেসিডেন্ট হিসেবে মনোনীত করা হয় এবং তিনি আরও সক্রিয়ভাবে জনকল্যাণমুখী ভূমিকা নিতে শুরু করেন। </w:t>
       </w:r>
     </w:p>
     <w:p>
@@ -1620,7 +1556,79 @@
           <w:sz w:val="20"/>
           <w:szCs w:val="20"/>
         </w:rPr>
-        <w:t xml:space="preserve">২০১৩ সালে, পিচাই অ্যান্ড্রয়েড অপারেটিং সিস্টেমের দায়িত্বে ছিলেন। তাঁর </w:t>
+        <w:t xml:space="preserve">২০১২ সালে </w:t>
+      </w:r>
+      <w:r>
+        <w:rPr>
+          <w:rFonts w:ascii="Kalpurush" w:hAnsi="Kalpurush" w:cs="Kalpurush"/>
+          <w:sz w:val="20"/>
+          <w:szCs w:val="20"/>
+        </w:rPr>
+        <w:t>সুন্দর পিচাই</w:t>
+      </w:r>
+      <w:r>
+        <w:rPr>
+          <w:rFonts w:ascii="Kalpurush" w:hAnsi="Kalpurush" w:cs="Kalpurush"/>
+          <w:sz w:val="20"/>
+          <w:szCs w:val="20"/>
+        </w:rPr>
+        <w:t xml:space="preserve"> সিনিয়র ভাইস প্রেসিডেন্ট হিসেবে </w:t>
+      </w:r>
+      <w:r>
+        <w:rPr>
+          <w:rFonts w:ascii="Kalpurush" w:hAnsi="Kalpurush" w:cs="Kalpurush"/>
+          <w:sz w:val="20"/>
+          <w:szCs w:val="20"/>
+        </w:rPr>
+        <w:t>পদোন্নতি</w:t>
+      </w:r>
+      <w:r>
+        <w:rPr>
+          <w:rFonts w:ascii="Kalpurush" w:hAnsi="Kalpurush" w:cs="Kalpurush"/>
+          <w:sz w:val="20"/>
+          <w:szCs w:val="20"/>
+        </w:rPr>
+        <w:t xml:space="preserve"> </w:t>
+      </w:r>
+      <w:r>
+        <w:rPr>
+          <w:rFonts w:ascii="Kalpurush" w:hAnsi="Kalpurush" w:cs="Kalpurush"/>
+          <w:sz w:val="20"/>
+          <w:szCs w:val="20"/>
+        </w:rPr>
+        <w:t xml:space="preserve">পেলেন এবং এর দু'বছর পরে </w:t>
+      </w:r>
+      <w:r>
+        <w:rPr>
+          <w:rFonts w:ascii="Kalpurush" w:hAnsi="Kalpurush" w:cs="Kalpurush"/>
+          <w:sz w:val="20"/>
+          <w:szCs w:val="20"/>
+        </w:rPr>
+        <w:t>তাঁকে</w:t>
+      </w:r>
+      <w:r>
+        <w:rPr>
+          <w:rFonts w:ascii="Kalpurush" w:hAnsi="Kalpurush" w:cs="Kalpurush"/>
+          <w:sz w:val="20"/>
+          <w:szCs w:val="20"/>
+        </w:rPr>
+        <w:t xml:space="preserve"> গুগল এবং অ্যান্ড্রয়েড স্মার্টফোন অপারেটিং সিস্টেম উভয়েরই প্রোডাক্ট চিফ করা হয়।</w:t>
+      </w:r>
+      <w:r>
+        <w:rPr>
+          <w:rFonts w:ascii="Kalpurush" w:hAnsi="Kalpurush" w:cs="Kalpurush"/>
+          <w:sz w:val="20"/>
+          <w:szCs w:val="20"/>
+        </w:rPr>
+        <w:t xml:space="preserve"> </w:t>
+      </w:r>
+      <w:r>
+        <w:rPr>
+          <w:rFonts w:ascii="Kalpurush" w:hAnsi="Kalpurush" w:cs="Kalpurush"/>
+          <w:sz w:val="20"/>
+          <w:szCs w:val="20"/>
+        </w:rPr>
+        <w:t xml:space="preserve">তাঁর </w:t>
       </w:r>
       <w:r>
         <w:rPr>
@@ -1661,6 +1669,22 @@
           <w:szCs w:val="20"/>
         </w:rPr>
         <w:t xml:space="preserve"> বিজ্ঞাপন এবং গুগল অ্যাপসের দায়িত্বেও ছিলেন। পিচাইয়ের অধীনে, অ্যান্ড্রয়েড বিশ্বের শীর্ষস্থানীয় অপারেটিং সিস্টেম হিসাবে এটির জায়গা তৈরী করে নেয় এবং একজন </w:t>
+      </w:r>
+      <w:r>
+        <w:rPr>
+          <w:rFonts w:ascii="Kalpurush" w:hAnsi="Kalpurush" w:cs="Kalpurush"/>
+          <w:sz w:val="20"/>
+          <w:szCs w:val="20"/>
+        </w:rPr>
+        <w:t xml:space="preserve">CEO </w:t>
+      </w:r>
+      <w:r>
+        <w:rPr>
+          <w:rFonts w:ascii="Kalpurush" w:hAnsi="Kalpurush" w:cs="Kalpurush"/>
+          <w:sz w:val="20"/>
+          <w:szCs w:val="20"/>
+        </w:rPr>
+        <w:t xml:space="preserve">হিসেবে পিচাই সুরক্ষা এবং গুগল অ্যাসিস্ট্যান্ট ইত্যাদির দৃষ্টিকোণ </w:t>
       </w:r>
       <w:r>
         <w:rPr>
@@ -1674,13 +1698,13 @@
         <mc:AlternateContent>
           <mc:Choice Requires="wps">
             <w:drawing>
-              <wp:anchor distT="0" distB="0" distL="114300" distR="114300" simplePos="0" relativeHeight="251659264" behindDoc="1" locked="0" layoutInCell="1" allowOverlap="1" wp14:anchorId="35E20D5B" wp14:editId="606D7666">
+              <wp:anchor distT="0" distB="0" distL="114300" distR="114300" simplePos="0" relativeHeight="251658752" behindDoc="1" locked="0" layoutInCell="1" allowOverlap="1" wp14:anchorId="35E20D5B" wp14:editId="28DF95F1">
                 <wp:simplePos x="0" y="0"/>
                 <wp:positionH relativeFrom="column">
-                  <wp:posOffset>-147822</wp:posOffset>
+                  <wp:posOffset>-139700</wp:posOffset>
                 </wp:positionH>
                 <wp:positionV relativeFrom="paragraph">
-                  <wp:posOffset>-45725</wp:posOffset>
+                  <wp:posOffset>-124235</wp:posOffset>
                 </wp:positionV>
                 <wp:extent cx="4187190" cy="4687570"/>
                 <wp:effectExtent l="0" t="0" r="22860" b="17780"/>
@@ -1742,7 +1766,7 @@
           </mc:Choice>
           <mc:Fallback>
             <w:pict>
-              <v:rect w14:anchorId="1FC396B7" id="Rectangle 12" o:spid="_x0000_s1026" style="position:absolute;margin-left:-11.65pt;margin-top:-3.6pt;width:329.7pt;height:369.1pt;z-index:-251657216;visibility:visible;mso-wrap-style:square;mso-width-percent:0;mso-height-percent:0;mso-wrap-distance-left:9pt;mso-wrap-distance-top:0;mso-wrap-distance-right:9pt;mso-wrap-distance-bottom:0;mso-position-horizontal:absolute;mso-position-horizontal-relative:text;mso-position-vertical:absolute;mso-position-vertical-relative:text;mso-width-percent:0;mso-height-percent:0;mso-width-relative:margin;mso-height-relative:margin;v-text-anchor:middle" o:gfxdata="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" filled="f" strokecolor="black [3213]" strokeweight=".5pt"/>
+              <v:rect w14:anchorId="3E2E8B05" id="Rectangle 12" o:spid="_x0000_s1026" style="position:absolute;margin-left:-11pt;margin-top:-9.8pt;width:329.7pt;height:369.1pt;z-index:-251657728;visibility:visible;mso-wrap-style:square;mso-width-percent:0;mso-height-percent:0;mso-wrap-distance-left:9pt;mso-wrap-distance-top:0;mso-wrap-distance-right:9pt;mso-wrap-distance-bottom:0;mso-position-horizontal:absolute;mso-position-horizontal-relative:text;mso-position-vertical:absolute;mso-position-vertical-relative:text;mso-width-percent:0;mso-height-percent:0;mso-width-relative:margin;mso-height-relative:margin;v-text-anchor:middle" o:gfxdata="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" filled="f" strokecolor="black [3213]" strokeweight=".5pt"/>
             </w:pict>
           </mc:Fallback>
         </mc:AlternateContent>
@@ -1753,15 +1777,7 @@
           <w:sz w:val="20"/>
           <w:szCs w:val="20"/>
         </w:rPr>
-        <w:t xml:space="preserve">CEO </w:t>
-      </w:r>
-      <w:r>
-        <w:rPr>
-          <w:rFonts w:ascii="Kalpurush" w:hAnsi="Kalpurush" w:cs="Kalpurush"/>
-          <w:sz w:val="20"/>
-          <w:szCs w:val="20"/>
-        </w:rPr>
-        <w:t>হিসেবে পিচাই সুরক্ষা এবং গুগল অ্যাসিস্ট্যান্ট ইত্যাদির দৃষ্টিকোণ থেকে অ্যান্ড্রয়েডের আর্কিটেকচারে বিভিন্ন দুর্বল পয়েন্টগুলিকে শক্তিশালী করতে সক্ষম হয়েছিল।</w:t>
+        <w:t>থেকে অ্যান্ড্রয়েডের আর্কিটেকচারে বিভিন্ন দুর্বল পয়েন্টগুলিকে শক্তিশালী করতে সক্ষম হয়েছিল।</w:t>
       </w:r>
     </w:p>
     <w:p>
@@ -1780,7 +1796,15 @@
           <w:sz w:val="20"/>
           <w:szCs w:val="20"/>
         </w:rPr>
-        <w:t xml:space="preserve">2014 সালে নেস্ট ল্যাব কিনতে তিনি গুগলের 3.2 বিলিয়ন মার্কিন ডলারের সমঝোতায় সহায়তা করেছেন বলেও জানা গিয়েছিল। আর তাই গুগলের সহপ্রতিষ্ঠাতা ল্যারি পেজ এবং সের্গেই ব্রিন যখন আগস্ট ২০১৫ সালে আলফাবেট তৈরির ঘোষণা দিয়েছিলেন, তখন এটি অবাক হওয়ার মতো কিছু ছিল না যে পিচাইকে গুগলের CEO মনোনীত করা </w:t>
+        <w:t>২০১৪</w:t>
+      </w:r>
+      <w:r>
+        <w:rPr>
+          <w:rFonts w:ascii="Kalpurush" w:hAnsi="Kalpurush" w:cs="Kalpurush"/>
+          <w:sz w:val="20"/>
+          <w:szCs w:val="20"/>
+        </w:rPr>
+        <w:t xml:space="preserve"> সালে নেস্ট ল্যাব কিনতে তিনি গুগলের 3.2 বিলিয়ন মার্কিন ডলারের সমঝোতায় সহায়তা করেছেন বলেও জানা গিয়েছিল। আর তাই গুগলের সহপ্রতিষ্ঠাতা ল্যারি পেজ এবং সের্গেই ব্রিন যখন আগস্ট ২০১৫ সালে আলফাবেট তৈরির ঘোষণা দিয়েছিলেন, তখন এটি অবাক হওয়ার মতো কিছু ছিল না যে পিচাইকে গুগলের CEO মনোনীত করা </w:t>
       </w:r>
       <w:r>
         <w:rPr>
@@ -1796,7 +1820,23 @@
           <w:sz w:val="20"/>
           <w:szCs w:val="20"/>
         </w:rPr>
-        <w:t xml:space="preserve">। ২০১২ সালের ডিসেম্বরে </w:t>
+        <w:t xml:space="preserve">। </w:t>
+      </w:r>
+      <w:r>
+        <w:rPr>
+          <w:rFonts w:ascii="Kalpurush" w:hAnsi="Kalpurush" w:cs="Kalpurush"/>
+          <w:sz w:val="20"/>
+          <w:szCs w:val="20"/>
+        </w:rPr>
+        <w:t>২০১৯</w:t>
+      </w:r>
+      <w:r>
+        <w:rPr>
+          <w:rFonts w:ascii="Kalpurush" w:hAnsi="Kalpurush" w:cs="Kalpurush"/>
+          <w:sz w:val="20"/>
+          <w:szCs w:val="20"/>
+        </w:rPr>
+        <w:t xml:space="preserve"> সালের ডিসেম্বরে </w:t>
       </w:r>
       <w:r>
         <w:rPr>
@@ -1863,7 +1903,31 @@
           <w:sz w:val="20"/>
           <w:szCs w:val="20"/>
         </w:rPr>
-        <w:t>এর সদস্য হিসাবে আলফাবেট গঠনের মাধ্যমে, 15 বছর ধরে আমাদের সাথে নিবিড়ভাবে কাজ করেছেন। তিনি আলফাবেটের অবকাঠামোর গঠনের মাধ্যমে আমাদের আস্থা ভাগ করে নিয়েছেন, এবং প্রযুক্তির মাধ্যমে এই অবকাঠামো আমাদেরকে বড় চ্যালেঞ্জ মোকাবেলায় সক্ষমতা প্রদান করেছে। আলফাবেট প্রতিষ্ঠিত হওয়ার পরে</w:t>
+        <w:t>এর সদস্য হিসাবে আলফাবেট গঠনের মাধ্যমে,</w:t>
+      </w:r>
+      <w:r>
+        <w:rPr>
+          <w:rFonts w:ascii="Kalpurush" w:hAnsi="Kalpurush" w:cs="Kalpurush"/>
+          <w:sz w:val="20"/>
+          <w:szCs w:val="20"/>
+        </w:rPr>
+        <w:t xml:space="preserve"> </w:t>
+      </w:r>
+      <w:r>
+        <w:rPr>
+          <w:rFonts w:ascii="Kalpurush" w:hAnsi="Kalpurush" w:cs="Kalpurush"/>
+          <w:sz w:val="20"/>
+          <w:szCs w:val="20"/>
+        </w:rPr>
+        <w:t>১৫</w:t>
+      </w:r>
+      <w:r>
+        <w:rPr>
+          <w:rFonts w:ascii="Kalpurush" w:hAnsi="Kalpurush" w:cs="Kalpurush"/>
+          <w:sz w:val="20"/>
+          <w:szCs w:val="20"/>
+        </w:rPr>
+        <w:t xml:space="preserve"> বছর ধরে আমাদের সাথে নিবিড়ভাবে কাজ করেছেন। তিনি আলফাবেটের অবকাঠামোর গঠনের মাধ্যমে আমাদের আস্থা ভাগ করে নিয়েছেন, এবং প্রযুক্তির মাধ্যমে এই অবকাঠামো আমাদেরকে বড় চ্যালেঞ্জ মোকাবেলায় সক্ষমতা প্রদান করেছে। আলফাবেট প্রতিষ্ঠিত হওয়ার পরে</w:t>
       </w:r>
       <w:r>
         <w:rPr>
@@ -2036,7 +2100,7 @@
           </mc:Choice>
           <mc:Fallback>
             <w:pict>
-              <v:group w14:anchorId="233760A8" id="Group 17" o:spid="_x0000_s1026" style="position:absolute;margin-left:20.4pt;margin-top:14pt;width:268.95pt;height:113.85pt;z-index:251708416" coordsize="34156,14458" o:gfxdata="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">
+              <v:group w14:anchorId="0F9C157C" id="Group 17" o:spid="_x0000_s1026" style="position:absolute;margin-left:20.4pt;margin-top:14pt;width:268.95pt;height:113.85pt;z-index:251708416" coordsize="34156,14458" o:gfxdata="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">
                 <v:shape id="Picture 15" o:spid="_x0000_s1027" type="#_x0000_t75" alt="I Love Palm Springs!: DOODLE 4 GOOGLE: GREAT CONTEST FOR KIDS!" style="position:absolute;width:34156;height:14458;visibility:visible;mso-wrap-style:square" o:gfxdata="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">
                   <v:imagedata r:id="rId10" o:title=" GREAT CONTEST FOR KIDS!" croptop="12358f" cropbottom="13695f" grayscale="t"/>
                 </v:shape>
@@ -2146,7 +2210,7 @@
         <v:path o:extrusionok="f" gradientshapeok="t" o:connecttype="rect"/>
         <o:lock v:ext="edit" aspectratio="t"/>
       </v:shapetype>
-      <v:shape id="_x0000_i1040" type="#_x0000_t75" alt="Bullseye" style="width:14.15pt;height:14.15pt;visibility:visible" o:gfxdata="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" o:bullet="t">
+      <v:shape id="_x0000_i1035" type="#_x0000_t75" alt="Bullseye" style="width:14.15pt;height:14.15pt;visibility:visible" o:gfxdata="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" o:bullet="t">
         <v:imagedata r:id="rId1" o:title="" cropright="-2850f"/>
       </v:shape>
     </w:pict>

</xml_diff>